<commit_message>
Update with TFS items
git-tfs-id: [http://szvptemfou01:8080/tfs/DefaultCollection]$/FW SVI FF Releases/Release2/Docs;C51135
</commit_message>
<xml_diff>
--- a/Docs/Reviews/Block Errors.docx
+++ b/Docs/Reviews/Block Errors.docx
@@ -20,10 +20,7 @@
     </w:p>
     <w:p>
       <w:r>
-        <w:t xml:space="preserve">Project changeset version: </w:t>
-      </w:r>
-      <w:r>
-        <w:t>35058</w:t>
+        <w:t>Project changeset version: 35058</w:t>
       </w:r>
     </w:p>
     <w:p>
@@ -180,10 +177,7 @@
           </w:tcPr>
           <w:p>
             <w:r>
-              <w:t>15-05-1</w:t>
-            </w:r>
-            <w:r>
-              <w:t>8</w:t>
+              <w:t>15-05-18</w:t>
             </w:r>
           </w:p>
         </w:tc>
@@ -309,10 +303,7 @@
     </w:p>
     <w:p>
       <w:r>
-        <w:t>Project changeset version: 3</w:t>
-      </w:r>
-      <w:r>
-        <w:t>6962-38041</w:t>
+        <w:t>Project changeset version: 36962-38041</w:t>
       </w:r>
     </w:p>
     <w:p>
@@ -674,16 +665,7 @@
     </w:p>
     <w:p>
       <w:r>
-        <w:t>Project changeset version: 3</w:t>
-      </w:r>
-      <w:r>
-        <w:t>3676</w:t>
-      </w:r>
-      <w:r>
-        <w:t>-3</w:t>
-      </w:r>
-      <w:r>
-        <w:t>6896</w:t>
+        <w:t>Project changeset version: 33676-36896</w:t>
       </w:r>
     </w:p>
     <w:p>
@@ -1089,7 +1071,13 @@
           <w:tcPr>
             <w:tcW w:w="1140" w:type="dxa"/>
           </w:tcPr>
-          <w:p/>
+          <w:p>
+            <w:r>
+              <w:t>24449</w:t>
+            </w:r>
+            <w:bookmarkStart w:id="0" w:name="_GoBack"/>
+            <w:bookmarkEnd w:id="0"/>
+          </w:p>
         </w:tc>
         <w:tc>
           <w:tcPr>
@@ -1185,7 +1173,11 @@
           <w:tcPr>
             <w:tcW w:w="1140" w:type="dxa"/>
           </w:tcPr>
-          <w:p/>
+          <w:p>
+            <w:r>
+              <w:t>24450</w:t>
+            </w:r>
+          </w:p>
         </w:tc>
         <w:tc>
           <w:tcPr>
@@ -1300,16 +1292,7 @@
     </w:p>
     <w:p>
       <w:r>
-        <w:t>Project changeset version: 33</w:t>
-      </w:r>
-      <w:r>
-        <w:t>317</w:t>
-      </w:r>
-      <w:r>
-        <w:t>-</w:t>
-      </w:r>
-      <w:r>
-        <w:t>47084</w:t>
+        <w:t>Project changeset version: 33317-47084</w:t>
       </w:r>
     </w:p>
     <w:p>
@@ -1320,10 +1303,7 @@
         <w:t xml:space="preserve"> </w:t>
       </w:r>
       <w:r>
-        <w:t xml:space="preserve">Block error </w:t>
-      </w:r>
-      <w:r>
-        <w:t>propagation between RB and TB</w:t>
+        <w:t>Block error propagation between RB and TB</w:t>
       </w:r>
     </w:p>
     <w:p/>
@@ -1466,8 +1446,6 @@
             <w:r>
               <w:t>p_resource-&gt;block_err</w:t>
             </w:r>
-            <w:bookmarkStart w:id="0" w:name="_GoBack"/>
-            <w:bookmarkEnd w:id="0"/>
           </w:p>
         </w:tc>
         <w:tc>
@@ -1735,10 +1713,7 @@
     <w:p>
       <w:r>
         <w:lastRenderedPageBreak/>
-        <w:t xml:space="preserve">Project changeset version: </w:t>
-      </w:r>
-      <w:r>
-        <w:t>35414</w:t>
+        <w:t>Project changeset version: 35414</w:t>
       </w:r>
     </w:p>
     <w:p>

</xml_diff>